<commit_message>
Fixing the toggle switch connect to the microprocessor
</commit_message>
<xml_diff>
--- a/Block Diagram for Useless Lock Box.docx
+++ b/Block Diagram for Useless Lock Box.docx
@@ -10,6 +10,8 @@
           <w:szCs w:val="32"/>
         </w:rPr>
       </w:pPr>
+      <w:bookmarkStart w:id="0" w:name="_GoBack"/>
+      <w:bookmarkEnd w:id="0"/>
       <w:r>
         <w:rPr>
           <w:noProof/>
@@ -17,59 +19,76 @@
         <mc:AlternateContent>
           <mc:Choice Requires="wps">
             <w:drawing>
-              <wp:anchor distT="0" distB="0" distL="114300" distR="114300" simplePos="0" relativeHeight="251689984" behindDoc="0" locked="0" layoutInCell="1" allowOverlap="1" wp14:anchorId="74CF3D1F" wp14:editId="4D68CE8A">
+              <wp:anchor distT="0" distB="0" distL="114300" distR="114300" simplePos="0" relativeHeight="251663360" behindDoc="0" locked="0" layoutInCell="1" allowOverlap="1" wp14:anchorId="27009DA9" wp14:editId="3F9AF8CB">
                 <wp:simplePos x="0" y="0"/>
                 <wp:positionH relativeFrom="column">
-                  <wp:posOffset>3708400</wp:posOffset>
+                  <wp:posOffset>-405130</wp:posOffset>
                 </wp:positionH>
                 <wp:positionV relativeFrom="paragraph">
-                  <wp:posOffset>4574540</wp:posOffset>
+                  <wp:posOffset>2054860</wp:posOffset>
                 </wp:positionV>
-                <wp:extent cx="1029335" cy="116840"/>
-                <wp:effectExtent l="0" t="25400" r="62865" b="60960"/>
-                <wp:wrapThrough wrapText="bothSides">
-                  <wp:wrapPolygon edited="0">
-                    <wp:start x="18655" y="-4696"/>
-                    <wp:lineTo x="0" y="0"/>
-                    <wp:lineTo x="0" y="18783"/>
-                    <wp:lineTo x="18655" y="28174"/>
-                    <wp:lineTo x="22386" y="28174"/>
-                    <wp:lineTo x="22386" y="-4696"/>
-                    <wp:lineTo x="18655" y="-4696"/>
-                  </wp:wrapPolygon>
-                </wp:wrapThrough>
-                <wp:docPr id="29" name="Right Arrow 29"/>
+                <wp:extent cx="1029335" cy="459740"/>
+                <wp:effectExtent l="0" t="0" r="37465" b="22860"/>
+                <wp:wrapSquare wrapText="bothSides"/>
+                <wp:docPr id="10" name="Text Box 10"/>
                 <wp:cNvGraphicFramePr/>
                 <a:graphic xmlns:a="http://schemas.openxmlformats.org/drawingml/2006/main">
                   <a:graphicData uri="http://schemas.microsoft.com/office/word/2010/wordprocessingShape">
                     <wps:wsp>
-                      <wps:cNvSpPr/>
+                      <wps:cNvSpPr txBox="1"/>
                       <wps:spPr>
                         <a:xfrm>
                           <a:off x="0" y="0"/>
-                          <a:ext cx="1029335" cy="116840"/>
+                          <a:ext cx="1029335" cy="459740"/>
                         </a:xfrm>
-                        <a:prstGeom prst="rightArrow">
+                        <a:prstGeom prst="rect">
                           <a:avLst/>
                         </a:prstGeom>
+                        <a:noFill/>
+                        <a:ln>
+                          <a:solidFill>
+                            <a:schemeClr val="accent1"/>
+                          </a:solidFill>
+                        </a:ln>
+                        <a:effectLst/>
                       </wps:spPr>
                       <wps:style>
-                        <a:lnRef idx="2">
-                          <a:schemeClr val="accent1">
-                            <a:shade val="50000"/>
-                          </a:schemeClr>
+                        <a:lnRef idx="0">
+                          <a:schemeClr val="accent1"/>
                         </a:lnRef>
-                        <a:fillRef idx="1">
+                        <a:fillRef idx="0">
                           <a:schemeClr val="accent1"/>
                         </a:fillRef>
                         <a:effectRef idx="0">
                           <a:schemeClr val="accent1"/>
                         </a:effectRef>
                         <a:fontRef idx="minor">
-                          <a:schemeClr val="lt1"/>
+                          <a:schemeClr val="dk1"/>
                         </a:fontRef>
                       </wps:style>
-                      <wps:bodyPr rot="0" spcFirstLastPara="0" vertOverflow="overflow" horzOverflow="overflow" vert="horz" wrap="square" lIns="91440" tIns="45720" rIns="91440" bIns="45720" numCol="1" spcCol="0" rtlCol="0" fromWordArt="0" anchor="ctr" anchorCtr="0" forceAA="0" compatLnSpc="1">
+                      <wps:txbx>
+                        <w:txbxContent>
+                          <w:p>
+                            <w:pPr>
+                              <w:jc w:val="center"/>
+                              <w:rPr>
+                                <w:sz w:val="40"/>
+                                <w:szCs w:val="40"/>
+                                <w:lang w:val="vi-VN"/>
+                              </w:rPr>
+                            </w:pPr>
+                            <w:r>
+                              <w:rPr>
+                                <w:sz w:val="40"/>
+                                <w:szCs w:val="40"/>
+                                <w:lang w:val="vi-VN"/>
+                              </w:rPr>
+                              <w:t>LCD</w:t>
+                            </w:r>
+                          </w:p>
+                        </w:txbxContent>
+                      </wps:txbx>
+                      <wps:bodyPr rot="0" spcFirstLastPara="0" vertOverflow="overflow" horzOverflow="overflow" vert="horz" wrap="square" lIns="91440" tIns="45720" rIns="91440" bIns="45720" numCol="1" spcCol="0" rtlCol="0" fromWordArt="0" anchor="t" anchorCtr="0" forceAA="0" compatLnSpc="1">
                         <a:prstTxWarp prst="textNoShape">
                           <a:avLst/>
                         </a:prstTxWarp>
@@ -89,7 +108,119 @@
           </mc:Choice>
           <mc:Fallback>
             <w:pict>
-              <v:shapetype w14:anchorId="27B84138" id="_x0000_t13" coordsize="21600,21600" o:spt="13" adj="16200,5400" path="m@0,0l@0@1,0@1,0@2@0@2@0,21600,21600,10800xe">
+              <v:shapetype w14:anchorId="27009DA9" id="_x0000_t202" coordsize="21600,21600" o:spt="202" path="m0,0l0,21600,21600,21600,21600,0xe">
+                <v:stroke joinstyle="miter"/>
+                <v:path gradientshapeok="t" o:connecttype="rect"/>
+              </v:shapetype>
+              <v:shape id="Text Box 10" o:spid="_x0000_s1026" type="#_x0000_t202" style="position:absolute;left:0;text-align:left;margin-left:-31.9pt;margin-top:161.8pt;width:81.05pt;height:36.2pt;z-index:251663360;visibility:visible;mso-wrap-style:square;mso-width-percent:0;mso-height-percent:0;mso-wrap-distance-left:9pt;mso-wrap-distance-top:0;mso-wrap-distance-right:9pt;mso-wrap-distance-bottom:0;mso-position-horizontal:absolute;mso-position-horizontal-relative:text;mso-position-vertical:absolute;mso-position-vertical-relative:text;mso-width-percent:0;mso-height-percent:0;mso-width-relative:margin;mso-height-relative:margin;v-text-anchor:top" o:gfxdata="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" filled="f" strokecolor="#5b9bd5 [3204]">
+                <v:textbox>
+                  <w:txbxContent>
+                    <w:p>
+                      <w:pPr>
+                        <w:jc w:val="center"/>
+                        <w:rPr>
+                          <w:sz w:val="40"/>
+                          <w:szCs w:val="40"/>
+                          <w:lang w:val="vi-VN"/>
+                        </w:rPr>
+                      </w:pPr>
+                      <w:r>
+                        <w:rPr>
+                          <w:sz w:val="40"/>
+                          <w:szCs w:val="40"/>
+                          <w:lang w:val="vi-VN"/>
+                        </w:rPr>
+                        <w:t>LCD</w:t>
+                      </w:r>
+                    </w:p>
+                  </w:txbxContent>
+                </v:textbox>
+                <w10:wrap type="square"/>
+              </v:shape>
+            </w:pict>
+          </mc:Fallback>
+        </mc:AlternateContent>
+      </w:r>
+      <w:r>
+        <w:rPr>
+          <w:noProof/>
+        </w:rPr>
+        <mc:AlternateContent>
+          <mc:Choice Requires="wps">
+            <w:drawing>
+              <wp:anchor distT="0" distB="0" distL="114300" distR="114300" simplePos="0" relativeHeight="251684864" behindDoc="0" locked="0" layoutInCell="1" allowOverlap="1" wp14:anchorId="6A471C83" wp14:editId="62F071D0">
+                <wp:simplePos x="0" y="0"/>
+                <wp:positionH relativeFrom="column">
+                  <wp:posOffset>622300</wp:posOffset>
+                </wp:positionH>
+                <wp:positionV relativeFrom="paragraph">
+                  <wp:posOffset>2171700</wp:posOffset>
+                </wp:positionV>
+                <wp:extent cx="798830" cy="116840"/>
+                <wp:effectExtent l="25400" t="25400" r="13970" b="60960"/>
+                <wp:wrapThrough wrapText="bothSides">
+                  <wp:wrapPolygon edited="0">
+                    <wp:start x="22287" y="26296"/>
+                    <wp:lineTo x="22287" y="-6574"/>
+                    <wp:lineTo x="17479" y="-6574"/>
+                    <wp:lineTo x="309" y="2817"/>
+                    <wp:lineTo x="309" y="21600"/>
+                    <wp:lineTo x="17479" y="26296"/>
+                    <wp:lineTo x="22287" y="26296"/>
+                  </wp:wrapPolygon>
+                </wp:wrapThrough>
+                <wp:docPr id="24" name="Right Arrow 24"/>
+                <wp:cNvGraphicFramePr/>
+                <a:graphic xmlns:a="http://schemas.openxmlformats.org/drawingml/2006/main">
+                  <a:graphicData uri="http://schemas.microsoft.com/office/word/2010/wordprocessingShape">
+                    <wps:wsp>
+                      <wps:cNvSpPr/>
+                      <wps:spPr>
+                        <a:xfrm rot="10800000">
+                          <a:off x="0" y="0"/>
+                          <a:ext cx="798830" cy="116840"/>
+                        </a:xfrm>
+                        <a:prstGeom prst="rightArrow">
+                          <a:avLst/>
+                        </a:prstGeom>
+                      </wps:spPr>
+                      <wps:style>
+                        <a:lnRef idx="2">
+                          <a:schemeClr val="accent1">
+                            <a:shade val="50000"/>
+                          </a:schemeClr>
+                        </a:lnRef>
+                        <a:fillRef idx="1">
+                          <a:schemeClr val="accent1"/>
+                        </a:fillRef>
+                        <a:effectRef idx="0">
+                          <a:schemeClr val="accent1"/>
+                        </a:effectRef>
+                        <a:fontRef idx="minor">
+                          <a:schemeClr val="lt1"/>
+                        </a:fontRef>
+                      </wps:style>
+                      <wps:bodyPr rot="0" spcFirstLastPara="0" vertOverflow="overflow" horzOverflow="overflow" vert="horz" wrap="square" lIns="91440" tIns="45720" rIns="91440" bIns="45720" numCol="1" spcCol="0" rtlCol="0" fromWordArt="0" anchor="ctr" anchorCtr="0" forceAA="0" compatLnSpc="1">
+                        <a:prstTxWarp prst="textNoShape">
+                          <a:avLst/>
+                        </a:prstTxWarp>
+                        <a:noAutofit/>
+                      </wps:bodyPr>
+                    </wps:wsp>
+                  </a:graphicData>
+                </a:graphic>
+                <wp14:sizeRelH relativeFrom="margin">
+                  <wp14:pctWidth>0</wp14:pctWidth>
+                </wp14:sizeRelH>
+                <wp14:sizeRelV relativeFrom="margin">
+                  <wp14:pctHeight>0</wp14:pctHeight>
+                </wp14:sizeRelV>
+              </wp:anchor>
+            </w:drawing>
+          </mc:Choice>
+          <mc:Fallback>
+            <w:pict>
+              <v:shapetype w14:anchorId="49D08425" id="_x0000_t13" coordsize="21600,21600" o:spt="13" adj="16200,5400" path="m@0,0l@0@1,0@1,0@2@0@2@0,21600,21600,10800xe">
                 <v:stroke joinstyle="miter"/>
                 <v:formulas>
                   <v:f eqn="val #0"/>
@@ -105,7 +236,7 @@
                   <v:h position="#0,#1" xrange="0,21600" yrange="0,10800"/>
                 </v:handles>
               </v:shapetype>
-              <v:shape id="Right Arrow 29" o:spid="_x0000_s1026" type="#_x0000_t13" style="position:absolute;margin-left:292pt;margin-top:360.2pt;width:81.05pt;height:9.2pt;z-index:251689984;visibility:visible;mso-wrap-style:square;mso-width-percent:0;mso-height-percent:0;mso-wrap-distance-left:9pt;mso-wrap-distance-top:0;mso-wrap-distance-right:9pt;mso-wrap-distance-bottom:0;mso-position-horizontal:absolute;mso-position-horizontal-relative:text;mso-position-vertical:absolute;mso-position-vertical-relative:text;mso-width-percent:0;mso-height-percent:0;mso-width-relative:margin;mso-height-relative:margin;v-text-anchor:middle" o:gfxdata="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" adj="20374" fillcolor="#5b9bd5 [3204]" strokecolor="#1f4d78 [1604]" strokeweight="1pt">
+              <v:shape id="Right Arrow 24" o:spid="_x0000_s1026" type="#_x0000_t13" style="position:absolute;margin-left:49pt;margin-top:171pt;width:62.9pt;height:9.2pt;rotation:180;z-index:251684864;visibility:visible;mso-wrap-style:square;mso-width-percent:0;mso-height-percent:0;mso-wrap-distance-left:9pt;mso-wrap-distance-top:0;mso-wrap-distance-right:9pt;mso-wrap-distance-bottom:0;mso-position-horizontal:absolute;mso-position-horizontal-relative:text;mso-position-vertical:absolute;mso-position-vertical-relative:text;mso-width-percent:0;mso-height-percent:0;mso-width-relative:margin;mso-height-relative:margin;v-text-anchor:middle" o:gfxdata="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" adj="20020" fillcolor="#5b9bd5 [3204]" strokecolor="#1f4d78 [1604]" strokeweight="1pt">
                 <w10:wrap type="through"/>
               </v:shape>
             </w:pict>
@@ -119,13 +250,193 @@
         <mc:AlternateContent>
           <mc:Choice Requires="wps">
             <w:drawing>
-              <wp:anchor distT="0" distB="0" distL="114300" distR="114300" simplePos="0" relativeHeight="251673600" behindDoc="0" locked="0" layoutInCell="1" allowOverlap="1" wp14:anchorId="3E118379" wp14:editId="40ED908D">
+              <wp:anchor distT="0" distB="0" distL="114300" distR="114300" simplePos="0" relativeHeight="251689984" behindDoc="0" locked="0" layoutInCell="1" allowOverlap="1" wp14:anchorId="74CF3D1F" wp14:editId="6DDBEB5C">
                 <wp:simplePos x="0" y="0"/>
                 <wp:positionH relativeFrom="column">
-                  <wp:posOffset>4739640</wp:posOffset>
+                  <wp:posOffset>4623435</wp:posOffset>
                 </wp:positionH>
                 <wp:positionV relativeFrom="paragraph">
-                  <wp:posOffset>4229100</wp:posOffset>
+                  <wp:posOffset>4572000</wp:posOffset>
+                </wp:positionV>
+                <wp:extent cx="685800" cy="116840"/>
+                <wp:effectExtent l="0" t="25400" r="50800" b="60960"/>
+                <wp:wrapThrough wrapText="bothSides">
+                  <wp:wrapPolygon edited="0">
+                    <wp:start x="16800" y="-4696"/>
+                    <wp:lineTo x="0" y="0"/>
+                    <wp:lineTo x="0" y="18783"/>
+                    <wp:lineTo x="16800" y="28174"/>
+                    <wp:lineTo x="22400" y="28174"/>
+                    <wp:lineTo x="22400" y="-4696"/>
+                    <wp:lineTo x="16800" y="-4696"/>
+                  </wp:wrapPolygon>
+                </wp:wrapThrough>
+                <wp:docPr id="29" name="Right Arrow 29"/>
+                <wp:cNvGraphicFramePr/>
+                <a:graphic xmlns:a="http://schemas.openxmlformats.org/drawingml/2006/main">
+                  <a:graphicData uri="http://schemas.microsoft.com/office/word/2010/wordprocessingShape">
+                    <wps:wsp>
+                      <wps:cNvSpPr/>
+                      <wps:spPr>
+                        <a:xfrm>
+                          <a:off x="0" y="0"/>
+                          <a:ext cx="685800" cy="116840"/>
+                        </a:xfrm>
+                        <a:prstGeom prst="rightArrow">
+                          <a:avLst/>
+                        </a:prstGeom>
+                      </wps:spPr>
+                      <wps:style>
+                        <a:lnRef idx="2">
+                          <a:schemeClr val="accent1">
+                            <a:shade val="50000"/>
+                          </a:schemeClr>
+                        </a:lnRef>
+                        <a:fillRef idx="1">
+                          <a:schemeClr val="accent1"/>
+                        </a:fillRef>
+                        <a:effectRef idx="0">
+                          <a:schemeClr val="accent1"/>
+                        </a:effectRef>
+                        <a:fontRef idx="minor">
+                          <a:schemeClr val="lt1"/>
+                        </a:fontRef>
+                      </wps:style>
+                      <wps:bodyPr rot="0" spcFirstLastPara="0" vertOverflow="overflow" horzOverflow="overflow" vert="horz" wrap="square" lIns="91440" tIns="45720" rIns="91440" bIns="45720" numCol="1" spcCol="0" rtlCol="0" fromWordArt="0" anchor="ctr" anchorCtr="0" forceAA="0" compatLnSpc="1">
+                        <a:prstTxWarp prst="textNoShape">
+                          <a:avLst/>
+                        </a:prstTxWarp>
+                        <a:noAutofit/>
+                      </wps:bodyPr>
+                    </wps:wsp>
+                  </a:graphicData>
+                </a:graphic>
+                <wp14:sizeRelH relativeFrom="margin">
+                  <wp14:pctWidth>0</wp14:pctWidth>
+                </wp14:sizeRelH>
+                <wp14:sizeRelV relativeFrom="margin">
+                  <wp14:pctHeight>0</wp14:pctHeight>
+                </wp14:sizeRelV>
+              </wp:anchor>
+            </w:drawing>
+          </mc:Choice>
+          <mc:Fallback>
+            <w:pict>
+              <v:shape w14:anchorId="2FCA3508" id="Right Arrow 29" o:spid="_x0000_s1026" type="#_x0000_t13" style="position:absolute;margin-left:364.05pt;margin-top:5in;width:54pt;height:9.2pt;z-index:251689984;visibility:visible;mso-wrap-style:square;mso-width-percent:0;mso-height-percent:0;mso-wrap-distance-left:9pt;mso-wrap-distance-top:0;mso-wrap-distance-right:9pt;mso-wrap-distance-bottom:0;mso-position-horizontal:absolute;mso-position-horizontal-relative:text;mso-position-vertical:absolute;mso-position-vertical-relative:text;mso-width-percent:0;mso-height-percent:0;mso-width-relative:margin;mso-height-relative:margin;v-text-anchor:middle" o:gfxdata="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" adj="19760" fillcolor="#5b9bd5 [3204]" strokecolor="#1f4d78 [1604]" strokeweight="1pt">
+                <w10:wrap type="through"/>
+              </v:shape>
+            </w:pict>
+          </mc:Fallback>
+        </mc:AlternateContent>
+      </w:r>
+      <w:r>
+        <w:rPr>
+          <w:noProof/>
+        </w:rPr>
+        <mc:AlternateContent>
+          <mc:Choice Requires="wps">
+            <w:drawing>
+              <wp:anchor distT="0" distB="0" distL="114300" distR="114300" simplePos="0" relativeHeight="251691008" behindDoc="0" locked="0" layoutInCell="1" allowOverlap="1" wp14:anchorId="5B4BAD0C" wp14:editId="43DCE39B">
+                <wp:simplePos x="0" y="0"/>
+                <wp:positionH relativeFrom="column">
+                  <wp:posOffset>4060825</wp:posOffset>
+                </wp:positionH>
+                <wp:positionV relativeFrom="paragraph">
+                  <wp:posOffset>2278380</wp:posOffset>
+                </wp:positionV>
+                <wp:extent cx="2043430" cy="1833245"/>
+                <wp:effectExtent l="0" t="21908" r="17463" b="17462"/>
+                <wp:wrapThrough wrapText="bothSides">
+                  <wp:wrapPolygon edited="0">
+                    <wp:start x="21832" y="557"/>
+                    <wp:lineTo x="21026" y="557"/>
+                    <wp:lineTo x="17536" y="16419"/>
+                    <wp:lineTo x="17536" y="19711"/>
+                    <wp:lineTo x="84" y="19711"/>
+                    <wp:lineTo x="84" y="21506"/>
+                    <wp:lineTo x="21832" y="21506"/>
+                    <wp:lineTo x="21832" y="1754"/>
+                    <wp:lineTo x="21832" y="557"/>
+                  </wp:wrapPolygon>
+                </wp:wrapThrough>
+                <wp:docPr id="31" name="Bent-Up Arrow 31"/>
+                <wp:cNvGraphicFramePr/>
+                <a:graphic xmlns:a="http://schemas.openxmlformats.org/drawingml/2006/main">
+                  <a:graphicData uri="http://schemas.microsoft.com/office/word/2010/wordprocessingShape">
+                    <wps:wsp>
+                      <wps:cNvSpPr/>
+                      <wps:spPr>
+                        <a:xfrm rot="16200000">
+                          <a:off x="0" y="0"/>
+                          <a:ext cx="2043430" cy="1833245"/>
+                        </a:xfrm>
+                        <a:prstGeom prst="bentUpArrow">
+                          <a:avLst>
+                            <a:gd name="adj1" fmla="val 4807"/>
+                            <a:gd name="adj2" fmla="val 4530"/>
+                            <a:gd name="adj3" fmla="val 6123"/>
+                          </a:avLst>
+                        </a:prstGeom>
+                      </wps:spPr>
+                      <wps:style>
+                        <a:lnRef idx="2">
+                          <a:schemeClr val="accent1">
+                            <a:shade val="50000"/>
+                          </a:schemeClr>
+                        </a:lnRef>
+                        <a:fillRef idx="1">
+                          <a:schemeClr val="accent1"/>
+                        </a:fillRef>
+                        <a:effectRef idx="0">
+                          <a:schemeClr val="accent1"/>
+                        </a:effectRef>
+                        <a:fontRef idx="minor">
+                          <a:schemeClr val="lt1"/>
+                        </a:fontRef>
+                      </wps:style>
+                      <wps:bodyPr rot="0" spcFirstLastPara="0" vertOverflow="overflow" horzOverflow="overflow" vert="horz" wrap="square" lIns="91440" tIns="45720" rIns="91440" bIns="45720" numCol="1" spcCol="0" rtlCol="0" fromWordArt="0" anchor="ctr" anchorCtr="0" forceAA="0" compatLnSpc="1">
+                        <a:prstTxWarp prst="textNoShape">
+                          <a:avLst/>
+                        </a:prstTxWarp>
+                        <a:noAutofit/>
+                      </wps:bodyPr>
+                    </wps:wsp>
+                  </a:graphicData>
+                </a:graphic>
+                <wp14:sizeRelH relativeFrom="margin">
+                  <wp14:pctWidth>0</wp14:pctWidth>
+                </wp14:sizeRelH>
+                <wp14:sizeRelV relativeFrom="margin">
+                  <wp14:pctHeight>0</wp14:pctHeight>
+                </wp14:sizeRelV>
+              </wp:anchor>
+            </w:drawing>
+          </mc:Choice>
+          <mc:Fallback>
+            <w:pict>
+              <v:shape w14:anchorId="10D3B10C" id="Bent-Up Arrow 31" o:spid="_x0000_s1026" style="position:absolute;margin-left:319.75pt;margin-top:179.4pt;width:160.9pt;height:144.35pt;rotation:-90;z-index:251691008;visibility:visible;mso-wrap-style:square;mso-width-percent:0;mso-height-percent:0;mso-wrap-distance-left:9pt;mso-wrap-distance-top:0;mso-wrap-distance-right:9pt;mso-wrap-distance-bottom:0;mso-position-horizontal:absolute;mso-position-horizontal-relative:text;mso-position-vertical:absolute;mso-position-vertical-relative:text;mso-width-percent:0;mso-height-percent:0;mso-width-relative:margin;mso-height-relative:margin;v-text-anchor:middle" coordsize="2043430,1833245" o:gfxdata="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" path="m0,1745121l1916322,1745121,1916322,112250,1877338,112250,1960384,,2043430,112250,2004446,112250,2004446,1833245,,1833245,,1745121xe" fillcolor="#5b9bd5 [3204]" strokecolor="#1f4d78 [1604]" strokeweight="1pt">
+                <v:stroke joinstyle="miter"/>
+                <v:path arrowok="t" o:connecttype="custom" o:connectlocs="0,1745121;1916322,1745121;1916322,112250;1877338,112250;1960384,0;2043430,112250;2004446,112250;2004446,1833245;0,1833245;0,1745121" o:connectangles="0,0,0,0,0,0,0,0,0,0"/>
+                <w10:wrap type="through"/>
+              </v:shape>
+            </w:pict>
+          </mc:Fallback>
+        </mc:AlternateContent>
+      </w:r>
+      <w:r>
+        <w:rPr>
+          <w:noProof/>
+        </w:rPr>
+        <mc:AlternateContent>
+          <mc:Choice Requires="wps">
+            <w:drawing>
+              <wp:anchor distT="0" distB="0" distL="114300" distR="114300" simplePos="0" relativeHeight="251673600" behindDoc="0" locked="0" layoutInCell="1" allowOverlap="1" wp14:anchorId="3E118379" wp14:editId="502DE344">
+                <wp:simplePos x="0" y="0"/>
+                <wp:positionH relativeFrom="column">
+                  <wp:posOffset>5311775</wp:posOffset>
+                </wp:positionH>
+                <wp:positionV relativeFrom="paragraph">
+                  <wp:posOffset>4231640</wp:posOffset>
                 </wp:positionV>
                 <wp:extent cx="1143635" cy="688340"/>
                 <wp:effectExtent l="0" t="0" r="24765" b="22860"/>
@@ -214,11 +525,7 @@
           </mc:Choice>
           <mc:Fallback>
             <w:pict>
-              <v:shapetype w14:anchorId="3E118379" id="_x0000_t202" coordsize="21600,21600" o:spt="202" path="m0,0l0,21600,21600,21600,21600,0xe">
-                <v:stroke joinstyle="miter"/>
-                <v:path gradientshapeok="t" o:connecttype="rect"/>
-              </v:shapetype>
-              <v:shape id="Text Box 15" o:spid="_x0000_s1026" type="#_x0000_t202" style="position:absolute;left:0;text-align:left;margin-left:373.2pt;margin-top:333pt;width:90.05pt;height:54.2pt;z-index:251673600;visibility:visible;mso-wrap-style:square;mso-width-percent:0;mso-height-percent:0;mso-wrap-distance-left:9pt;mso-wrap-distance-top:0;mso-wrap-distance-right:9pt;mso-wrap-distance-bottom:0;mso-position-horizontal:absolute;mso-position-horizontal-relative:text;mso-position-vertical:absolute;mso-position-vertical-relative:text;mso-width-percent:0;mso-height-percent:0;mso-width-relative:margin;mso-height-relative:margin;v-text-anchor:top" o:gfxdata="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" filled="f" strokecolor="#5b9bd5 [3204]">
+              <v:shape w14:anchorId="3E118379" id="Text Box 15" o:spid="_x0000_s1027" type="#_x0000_t202" style="position:absolute;left:0;text-align:left;margin-left:418.25pt;margin-top:333.2pt;width:90.05pt;height:54.2pt;z-index:251673600;visibility:visible;mso-wrap-style:square;mso-width-percent:0;mso-height-percent:0;mso-wrap-distance-left:9pt;mso-wrap-distance-top:0;mso-wrap-distance-right:9pt;mso-wrap-distance-bottom:0;mso-position-horizontal:absolute;mso-position-horizontal-relative:text;mso-position-vertical:absolute;mso-position-vertical-relative:text;mso-width-percent:0;mso-height-percent:0;mso-width-relative:margin;mso-height-relative:margin;v-text-anchor:top" o:gfxdata="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" filled="f" strokecolor="#5b9bd5 [3204]">
                 <v:textbox>
                   <w:txbxContent>
                     <w:p>
@@ -260,45 +567,40 @@
         <mc:AlternateContent>
           <mc:Choice Requires="wps">
             <w:drawing>
-              <wp:anchor distT="0" distB="0" distL="114300" distR="114300" simplePos="0" relativeHeight="251691008" behindDoc="0" locked="0" layoutInCell="1" allowOverlap="1" wp14:anchorId="5B4BAD0C" wp14:editId="013A8BCA">
+              <wp:anchor distT="0" distB="0" distL="114300" distR="114300" simplePos="0" relativeHeight="251676672" behindDoc="0" locked="0" layoutInCell="1" allowOverlap="1" wp14:anchorId="0403DDA6" wp14:editId="57874BEC">
                 <wp:simplePos x="0" y="0"/>
                 <wp:positionH relativeFrom="column">
-                  <wp:posOffset>4168775</wp:posOffset>
+                  <wp:posOffset>2680335</wp:posOffset>
                 </wp:positionH>
                 <wp:positionV relativeFrom="paragraph">
-                  <wp:posOffset>2863215</wp:posOffset>
+                  <wp:posOffset>1374140</wp:posOffset>
                 </wp:positionV>
-                <wp:extent cx="918210" cy="1829435"/>
-                <wp:effectExtent l="1587" t="23813" r="23178" b="23177"/>
+                <wp:extent cx="114935" cy="685800"/>
+                <wp:effectExtent l="25400" t="25400" r="62865" b="50800"/>
                 <wp:wrapThrough wrapText="bothSides">
                   <wp:wrapPolygon edited="0">
-                    <wp:start x="22160" y="-19"/>
-                    <wp:lineTo x="12002" y="19774"/>
-                    <wp:lineTo x="52" y="20074"/>
-                    <wp:lineTo x="52" y="21574"/>
-                    <wp:lineTo x="12002" y="21574"/>
-                    <wp:lineTo x="21563" y="1781"/>
-                    <wp:lineTo x="22160" y="1481"/>
-                    <wp:lineTo x="22160" y="-19"/>
+                    <wp:start x="-4773" y="-800"/>
+                    <wp:lineTo x="-4773" y="20800"/>
+                    <wp:lineTo x="0" y="22400"/>
+                    <wp:lineTo x="23867" y="22400"/>
+                    <wp:lineTo x="28641" y="13600"/>
+                    <wp:lineTo x="28641" y="-800"/>
+                    <wp:lineTo x="-4773" y="-800"/>
                   </wp:wrapPolygon>
                 </wp:wrapThrough>
-                <wp:docPr id="31" name="Bent-Up Arrow 31"/>
+                <wp:docPr id="17" name="Up-Down Arrow 17"/>
                 <wp:cNvGraphicFramePr/>
                 <a:graphic xmlns:a="http://schemas.openxmlformats.org/drawingml/2006/main">
                   <a:graphicData uri="http://schemas.microsoft.com/office/word/2010/wordprocessingShape">
                     <wps:wsp>
                       <wps:cNvSpPr/>
                       <wps:spPr>
-                        <a:xfrm rot="16200000">
+                        <a:xfrm>
                           <a:off x="0" y="0"/>
-                          <a:ext cx="918210" cy="1829435"/>
+                          <a:ext cx="114935" cy="685800"/>
                         </a:xfrm>
-                        <a:prstGeom prst="bentUpArrow">
-                          <a:avLst>
-                            <a:gd name="adj1" fmla="val 6195"/>
-                            <a:gd name="adj2" fmla="val 7301"/>
-                            <a:gd name="adj3" fmla="val 7509"/>
-                          </a:avLst>
+                        <a:prstGeom prst="upDownArrow">
+                          <a:avLst/>
                         </a:prstGeom>
                       </wps:spPr>
                       <wps:style>
@@ -329,17 +631,28 @@
                 <wp14:sizeRelH relativeFrom="margin">
                   <wp14:pctWidth>0</wp14:pctWidth>
                 </wp14:sizeRelH>
-                <wp14:sizeRelV relativeFrom="margin">
-                  <wp14:pctHeight>0</wp14:pctHeight>
-                </wp14:sizeRelV>
               </wp:anchor>
             </w:drawing>
           </mc:Choice>
           <mc:Fallback>
             <w:pict>
-              <v:shape w14:anchorId="5C2D4264" id="Bent-Up Arrow 31" o:spid="_x0000_s1026" style="position:absolute;margin-left:328.25pt;margin-top:225.45pt;width:72.3pt;height:144.05pt;rotation:-90;z-index:251691008;visibility:visible;mso-wrap-style:square;mso-width-percent:0;mso-height-percent:0;mso-wrap-distance-left:9pt;mso-wrap-distance-top:0;mso-wrap-distance-right:9pt;mso-wrap-distance-bottom:0;mso-position-horizontal:absolute;mso-position-horizontal-relative:text;mso-position-vertical:absolute;mso-position-vertical-relative:text;mso-width-percent:0;mso-height-percent:0;mso-width-relative:margin;mso-height-relative:margin;v-text-anchor:middle" coordsize="918210,1829435" o:gfxdata="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" path="m0,1772552l822730,1772552,822730,68948,784133,68948,851171,,918210,68948,879613,68948,879613,1829435,,1829435,,1772552xe" fillcolor="#5b9bd5 [3204]" strokecolor="#1f4d78 [1604]" strokeweight="1pt">
+              <v:shapetype w14:anchorId="4DF9E5C6" id="_x0000_t70" coordsize="21600,21600" o:spt="70" adj="5400,4320" path="m10800,0l21600@0@3@0@3@2,21600@2,10800,21600,0@2@1@2@1@0,0@0xe">
                 <v:stroke joinstyle="miter"/>
-                <v:path arrowok="t" o:connecttype="custom" o:connectlocs="0,1772552;822730,1772552;822730,68948;784133,68948;851171,0;918210,68948;879613,68948;879613,1829435;0,1829435;0,1772552" o:connectangles="0,0,0,0,0,0,0,0,0,0"/>
+                <v:formulas>
+                  <v:f eqn="val #1"/>
+                  <v:f eqn="val #0"/>
+                  <v:f eqn="sum 21600 0 #1"/>
+                  <v:f eqn="sum 21600 0 #0"/>
+                  <v:f eqn="prod #1 #0 10800"/>
+                  <v:f eqn="sum #1 0 @4"/>
+                  <v:f eqn="sum 21600 0 @5"/>
+                </v:formulas>
+                <v:path o:connecttype="custom" o:connectlocs="10800,0;0,@0;@1,10800;0,@2;10800,21600;21600,@2;@3,10800;21600,@0" o:connectangles="270,180,180,180,90,0,0,0" textboxrect="@1,@5,@3,@6"/>
+                <v:handles>
+                  <v:h position="#0,#1" xrange="0,10800" yrange="0,10800"/>
+                </v:handles>
+              </v:shapetype>
+              <v:shape id="Up-Down Arrow 17" o:spid="_x0000_s1026" type="#_x0000_t70" style="position:absolute;margin-left:211.05pt;margin-top:108.2pt;width:9.05pt;height:54pt;z-index:251676672;visibility:visible;mso-wrap-style:square;mso-width-percent:0;mso-wrap-distance-left:9pt;mso-wrap-distance-top:0;mso-wrap-distance-right:9pt;mso-wrap-distance-bottom:0;mso-position-horizontal:absolute;mso-position-horizontal-relative:text;mso-position-vertical:absolute;mso-position-vertical-relative:text;mso-width-percent:0;mso-width-relative:margin;v-text-anchor:middle" o:gfxdata="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" adj=",1810" fillcolor="#5b9bd5 [3204]" strokecolor="#1f4d78 [1604]" strokeweight="1pt">
                 <w10:wrap type="through"/>
               </v:shape>
             </w:pict>
@@ -353,13 +666,13 @@
         <mc:AlternateContent>
           <mc:Choice Requires="wps">
             <w:drawing>
-              <wp:anchor distT="0" distB="0" distL="114300" distR="114300" simplePos="0" relativeHeight="251675648" behindDoc="0" locked="0" layoutInCell="1" allowOverlap="1" wp14:anchorId="7EAD95C7" wp14:editId="6457F0DF">
+              <wp:anchor distT="0" distB="0" distL="114300" distR="114300" simplePos="0" relativeHeight="251675648" behindDoc="0" locked="0" layoutInCell="1" allowOverlap="1" wp14:anchorId="7EAD95C7" wp14:editId="3323D61A">
                 <wp:simplePos x="0" y="0"/>
                 <wp:positionH relativeFrom="column">
-                  <wp:posOffset>2111375</wp:posOffset>
+                  <wp:posOffset>3026410</wp:posOffset>
                 </wp:positionH>
                 <wp:positionV relativeFrom="paragraph">
-                  <wp:posOffset>5715000</wp:posOffset>
+                  <wp:posOffset>5730240</wp:posOffset>
                 </wp:positionV>
                 <wp:extent cx="1486535" cy="688340"/>
                 <wp:effectExtent l="0" t="0" r="37465" b="22860"/>
@@ -456,7 +769,7 @@
           </mc:Choice>
           <mc:Fallback>
             <w:pict>
-              <v:shape w14:anchorId="7EAD95C7" id="Text Box 16" o:spid="_x0000_s1027" type="#_x0000_t202" style="position:absolute;left:0;text-align:left;margin-left:166.25pt;margin-top:450pt;width:117.05pt;height:54.2pt;z-index:251675648;visibility:visible;mso-wrap-style:square;mso-width-percent:0;mso-height-percent:0;mso-wrap-distance-left:9pt;mso-wrap-distance-top:0;mso-wrap-distance-right:9pt;mso-wrap-distance-bottom:0;mso-position-horizontal:absolute;mso-position-horizontal-relative:text;mso-position-vertical:absolute;mso-position-vertical-relative:text;mso-width-percent:0;mso-height-percent:0;mso-width-relative:margin;mso-height-relative:margin;v-text-anchor:top" o:gfxdata="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" filled="f" strokecolor="#5b9bd5 [3204]">
+              <v:shape w14:anchorId="7EAD95C7" id="Text Box 16" o:spid="_x0000_s1028" type="#_x0000_t202" style="position:absolute;left:0;text-align:left;margin-left:238.3pt;margin-top:451.2pt;width:117.05pt;height:54.2pt;z-index:251675648;visibility:visible;mso-wrap-style:square;mso-width-percent:0;mso-height-percent:0;mso-wrap-distance-left:9pt;mso-wrap-distance-top:0;mso-wrap-distance-right:9pt;mso-wrap-distance-bottom:0;mso-position-horizontal:absolute;mso-position-horizontal-relative:text;mso-position-vertical:absolute;mso-position-vertical-relative:text;mso-width-percent:0;mso-height-percent:0;mso-width-relative:margin;mso-height-relative:margin;v-text-anchor:top" o:gfxdata="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" filled="f" strokecolor="#5b9bd5 [3204]">
                 <v:textbox>
                   <w:txbxContent>
                     <w:p>
@@ -506,13 +819,13 @@
         <mc:AlternateContent>
           <mc:Choice Requires="wps">
             <w:drawing>
-              <wp:anchor distT="0" distB="0" distL="114300" distR="114300" simplePos="0" relativeHeight="251687936" behindDoc="0" locked="0" layoutInCell="1" allowOverlap="1" wp14:anchorId="1CC08556" wp14:editId="20C8046B">
+              <wp:anchor distT="0" distB="0" distL="114300" distR="114300" simplePos="0" relativeHeight="251687936" behindDoc="0" locked="0" layoutInCell="1" allowOverlap="1" wp14:anchorId="1CC08556" wp14:editId="1E9AC928">
                 <wp:simplePos x="0" y="0"/>
                 <wp:positionH relativeFrom="column">
-                  <wp:posOffset>2794635</wp:posOffset>
+                  <wp:posOffset>3709670</wp:posOffset>
                 </wp:positionH>
                 <wp:positionV relativeFrom="paragraph">
-                  <wp:posOffset>4917440</wp:posOffset>
+                  <wp:posOffset>4932680</wp:posOffset>
                 </wp:positionV>
                 <wp:extent cx="114935" cy="800100"/>
                 <wp:effectExtent l="25400" t="0" r="62865" b="63500"/>
@@ -575,7 +888,7 @@
           </mc:Choice>
           <mc:Fallback>
             <w:pict>
-              <v:shapetype w14:anchorId="1109AD85" id="_x0000_t67" coordsize="21600,21600" o:spt="67" adj="16200,5400" path="m0@0l@1@0@1,0@2,0@2@0,21600@0,10800,21600xe">
+              <v:shapetype w14:anchorId="3B569E73" id="_x0000_t67" coordsize="21600,21600" o:spt="67" adj="16200,5400" path="m0@0l@1@0@1,0@2,0@2@0,21600@0,10800,21600xe">
                 <v:stroke joinstyle="miter"/>
                 <v:formulas>
                   <v:f eqn="val #0"/>
@@ -591,7 +904,7 @@
                   <v:h position="#1,#0" xrange="0,10800" yrange="0,21600"/>
                 </v:handles>
               </v:shapetype>
-              <v:shape id="Down Arrow 28" o:spid="_x0000_s1026" type="#_x0000_t67" style="position:absolute;margin-left:220.05pt;margin-top:387.2pt;width:9.05pt;height:63pt;z-index:251687936;visibility:visible;mso-wrap-style:square;mso-width-percent:0;mso-wrap-distance-left:9pt;mso-wrap-distance-top:0;mso-wrap-distance-right:9pt;mso-wrap-distance-bottom:0;mso-position-horizontal:absolute;mso-position-horizontal-relative:text;mso-position-vertical:absolute;mso-position-vertical-relative:text;mso-width-percent:0;mso-width-relative:margin;v-text-anchor:middle" o:gfxdata="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" adj="20049" fillcolor="#5b9bd5 [3204]" strokecolor="#1f4d78 [1604]" strokeweight="1pt">
+              <v:shape id="Down Arrow 28" o:spid="_x0000_s1026" type="#_x0000_t67" style="position:absolute;margin-left:292.1pt;margin-top:388.4pt;width:9.05pt;height:63pt;z-index:251687936;visibility:visible;mso-wrap-style:square;mso-width-percent:0;mso-wrap-distance-left:9pt;mso-wrap-distance-top:0;mso-wrap-distance-right:9pt;mso-wrap-distance-bottom:0;mso-position-horizontal:absolute;mso-position-horizontal-relative:text;mso-position-vertical:absolute;mso-position-vertical-relative:text;mso-width-percent:0;mso-width-relative:margin;v-text-anchor:middle" o:gfxdata="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" adj="20049" fillcolor="#5b9bd5 [3204]" strokecolor="#1f4d78 [1604]" strokeweight="1pt">
                 <w10:wrap type="through"/>
               </v:shape>
             </w:pict>
@@ -605,221 +918,13 @@
         <mc:AlternateContent>
           <mc:Choice Requires="wps">
             <w:drawing>
-              <wp:anchor distT="0" distB="0" distL="114300" distR="114300" simplePos="0" relativeHeight="251663360" behindDoc="0" locked="0" layoutInCell="1" allowOverlap="1" wp14:anchorId="27009DA9" wp14:editId="5DAD369B">
+              <wp:anchor distT="0" distB="0" distL="114300" distR="114300" simplePos="0" relativeHeight="251682816" behindDoc="0" locked="0" layoutInCell="1" allowOverlap="1" wp14:anchorId="682EBC4A" wp14:editId="2D9740B9">
                 <wp:simplePos x="0" y="0"/>
                 <wp:positionH relativeFrom="column">
-                  <wp:posOffset>4509135</wp:posOffset>
+                  <wp:posOffset>1537335</wp:posOffset>
                 </wp:positionH>
                 <wp:positionV relativeFrom="paragraph">
-                  <wp:posOffset>2059940</wp:posOffset>
-                </wp:positionV>
-                <wp:extent cx="1029335" cy="459740"/>
-                <wp:effectExtent l="0" t="0" r="37465" b="22860"/>
-                <wp:wrapSquare wrapText="bothSides"/>
-                <wp:docPr id="10" name="Text Box 10"/>
-                <wp:cNvGraphicFramePr/>
-                <a:graphic xmlns:a="http://schemas.openxmlformats.org/drawingml/2006/main">
-                  <a:graphicData uri="http://schemas.microsoft.com/office/word/2010/wordprocessingShape">
-                    <wps:wsp>
-                      <wps:cNvSpPr txBox="1"/>
-                      <wps:spPr>
-                        <a:xfrm>
-                          <a:off x="0" y="0"/>
-                          <a:ext cx="1029335" cy="459740"/>
-                        </a:xfrm>
-                        <a:prstGeom prst="rect">
-                          <a:avLst/>
-                        </a:prstGeom>
-                        <a:noFill/>
-                        <a:ln>
-                          <a:solidFill>
-                            <a:schemeClr val="accent1"/>
-                          </a:solidFill>
-                        </a:ln>
-                        <a:effectLst/>
-                      </wps:spPr>
-                      <wps:style>
-                        <a:lnRef idx="0">
-                          <a:schemeClr val="accent1"/>
-                        </a:lnRef>
-                        <a:fillRef idx="0">
-                          <a:schemeClr val="accent1"/>
-                        </a:fillRef>
-                        <a:effectRef idx="0">
-                          <a:schemeClr val="accent1"/>
-                        </a:effectRef>
-                        <a:fontRef idx="minor">
-                          <a:schemeClr val="dk1"/>
-                        </a:fontRef>
-                      </wps:style>
-                      <wps:txbx>
-                        <w:txbxContent>
-                          <w:p>
-                            <w:pPr>
-                              <w:jc w:val="center"/>
-                              <w:rPr>
-                                <w:sz w:val="40"/>
-                                <w:szCs w:val="40"/>
-                                <w:lang w:val="vi-VN"/>
-                              </w:rPr>
-                            </w:pPr>
-                            <w:r>
-                              <w:rPr>
-                                <w:sz w:val="40"/>
-                                <w:szCs w:val="40"/>
-                                <w:lang w:val="vi-VN"/>
-                              </w:rPr>
-                              <w:t>LCD</w:t>
-                            </w:r>
-                          </w:p>
-                        </w:txbxContent>
-                      </wps:txbx>
-                      <wps:bodyPr rot="0" spcFirstLastPara="0" vertOverflow="overflow" horzOverflow="overflow" vert="horz" wrap="square" lIns="91440" tIns="45720" rIns="91440" bIns="45720" numCol="1" spcCol="0" rtlCol="0" fromWordArt="0" anchor="t" anchorCtr="0" forceAA="0" compatLnSpc="1">
-                        <a:prstTxWarp prst="textNoShape">
-                          <a:avLst/>
-                        </a:prstTxWarp>
-                        <a:noAutofit/>
-                      </wps:bodyPr>
-                    </wps:wsp>
-                  </a:graphicData>
-                </a:graphic>
-                <wp14:sizeRelH relativeFrom="margin">
-                  <wp14:pctWidth>0</wp14:pctWidth>
-                </wp14:sizeRelH>
-                <wp14:sizeRelV relativeFrom="margin">
-                  <wp14:pctHeight>0</wp14:pctHeight>
-                </wp14:sizeRelV>
-              </wp:anchor>
-            </w:drawing>
-          </mc:Choice>
-          <mc:Fallback>
-            <w:pict>
-              <v:shape w14:anchorId="27009DA9" id="Text Box 10" o:spid="_x0000_s1028" type="#_x0000_t202" style="position:absolute;left:0;text-align:left;margin-left:355.05pt;margin-top:162.2pt;width:81.05pt;height:36.2pt;z-index:251663360;visibility:visible;mso-wrap-style:square;mso-width-percent:0;mso-height-percent:0;mso-wrap-distance-left:9pt;mso-wrap-distance-top:0;mso-wrap-distance-right:9pt;mso-wrap-distance-bottom:0;mso-position-horizontal:absolute;mso-position-horizontal-relative:text;mso-position-vertical:absolute;mso-position-vertical-relative:text;mso-width-percent:0;mso-height-percent:0;mso-width-relative:margin;mso-height-relative:margin;v-text-anchor:top" o:gfxdata="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" filled="f" strokecolor="#5b9bd5 [3204]">
-                <v:textbox>
-                  <w:txbxContent>
-                    <w:p>
-                      <w:pPr>
-                        <w:jc w:val="center"/>
-                        <w:rPr>
-                          <w:sz w:val="40"/>
-                          <w:szCs w:val="40"/>
-                          <w:lang w:val="vi-VN"/>
-                        </w:rPr>
-                      </w:pPr>
-                      <w:r>
-                        <w:rPr>
-                          <w:sz w:val="40"/>
-                          <w:szCs w:val="40"/>
-                          <w:lang w:val="vi-VN"/>
-                        </w:rPr>
-                        <w:t>LCD</w:t>
-                      </w:r>
-                    </w:p>
-                  </w:txbxContent>
-                </v:textbox>
-                <w10:wrap type="square"/>
-              </v:shape>
-            </w:pict>
-          </mc:Fallback>
-        </mc:AlternateContent>
-      </w:r>
-      <w:r>
-        <w:rPr>
-          <w:noProof/>
-        </w:rPr>
-        <mc:AlternateContent>
-          <mc:Choice Requires="wps">
-            <w:drawing>
-              <wp:anchor distT="0" distB="0" distL="114300" distR="114300" simplePos="0" relativeHeight="251684864" behindDoc="0" locked="0" layoutInCell="1" allowOverlap="1" wp14:anchorId="6A471C83" wp14:editId="451DACC0">
-                <wp:simplePos x="0" y="0"/>
-                <wp:positionH relativeFrom="column">
-                  <wp:posOffset>3251835</wp:posOffset>
-                </wp:positionH>
-                <wp:positionV relativeFrom="paragraph">
-                  <wp:posOffset>2161540</wp:posOffset>
-                </wp:positionV>
-                <wp:extent cx="1257300" cy="116840"/>
-                <wp:effectExtent l="0" t="25400" r="63500" b="60960"/>
-                <wp:wrapThrough wrapText="bothSides">
-                  <wp:wrapPolygon edited="0">
-                    <wp:start x="19200" y="-4696"/>
-                    <wp:lineTo x="0" y="0"/>
-                    <wp:lineTo x="0" y="18783"/>
-                    <wp:lineTo x="19200" y="28174"/>
-                    <wp:lineTo x="22255" y="28174"/>
-                    <wp:lineTo x="22255" y="-4696"/>
-                    <wp:lineTo x="19200" y="-4696"/>
-                  </wp:wrapPolygon>
-                </wp:wrapThrough>
-                <wp:docPr id="24" name="Right Arrow 24"/>
-                <wp:cNvGraphicFramePr/>
-                <a:graphic xmlns:a="http://schemas.openxmlformats.org/drawingml/2006/main">
-                  <a:graphicData uri="http://schemas.microsoft.com/office/word/2010/wordprocessingShape">
-                    <wps:wsp>
-                      <wps:cNvSpPr/>
-                      <wps:spPr>
-                        <a:xfrm>
-                          <a:off x="0" y="0"/>
-                          <a:ext cx="1257300" cy="116840"/>
-                        </a:xfrm>
-                        <a:prstGeom prst="rightArrow">
-                          <a:avLst/>
-                        </a:prstGeom>
-                      </wps:spPr>
-                      <wps:style>
-                        <a:lnRef idx="2">
-                          <a:schemeClr val="accent1">
-                            <a:shade val="50000"/>
-                          </a:schemeClr>
-                        </a:lnRef>
-                        <a:fillRef idx="1">
-                          <a:schemeClr val="accent1"/>
-                        </a:fillRef>
-                        <a:effectRef idx="0">
-                          <a:schemeClr val="accent1"/>
-                        </a:effectRef>
-                        <a:fontRef idx="minor">
-                          <a:schemeClr val="lt1"/>
-                        </a:fontRef>
-                      </wps:style>
-                      <wps:bodyPr rot="0" spcFirstLastPara="0" vertOverflow="overflow" horzOverflow="overflow" vert="horz" wrap="square" lIns="91440" tIns="45720" rIns="91440" bIns="45720" numCol="1" spcCol="0" rtlCol="0" fromWordArt="0" anchor="ctr" anchorCtr="0" forceAA="0" compatLnSpc="1">
-                        <a:prstTxWarp prst="textNoShape">
-                          <a:avLst/>
-                        </a:prstTxWarp>
-                        <a:noAutofit/>
-                      </wps:bodyPr>
-                    </wps:wsp>
-                  </a:graphicData>
-                </a:graphic>
-                <wp14:sizeRelV relativeFrom="margin">
-                  <wp14:pctHeight>0</wp14:pctHeight>
-                </wp14:sizeRelV>
-              </wp:anchor>
-            </w:drawing>
-          </mc:Choice>
-          <mc:Fallback>
-            <w:pict>
-              <v:shape w14:anchorId="62740B6E" id="Right Arrow 24" o:spid="_x0000_s1026" type="#_x0000_t13" style="position:absolute;margin-left:256.05pt;margin-top:170.2pt;width:99pt;height:9.2pt;z-index:251684864;visibility:visible;mso-wrap-style:square;mso-height-percent:0;mso-wrap-distance-left:9pt;mso-wrap-distance-top:0;mso-wrap-distance-right:9pt;mso-wrap-distance-bottom:0;mso-position-horizontal:absolute;mso-position-horizontal-relative:text;mso-position-vertical:absolute;mso-position-vertical-relative:text;mso-height-percent:0;mso-height-relative:margin;v-text-anchor:middle" o:gfxdata="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" adj="20596" fillcolor="#5b9bd5 [3204]" strokecolor="#1f4d78 [1604]" strokeweight="1pt">
-                <w10:wrap type="through"/>
-              </v:shape>
-            </w:pict>
-          </mc:Fallback>
-        </mc:AlternateContent>
-      </w:r>
-      <w:r>
-        <w:rPr>
-          <w:noProof/>
-        </w:rPr>
-        <mc:AlternateContent>
-          <mc:Choice Requires="wps">
-            <w:drawing>
-              <wp:anchor distT="0" distB="0" distL="114300" distR="114300" simplePos="0" relativeHeight="251682816" behindDoc="0" locked="0" layoutInCell="1" allowOverlap="1" wp14:anchorId="682EBC4A" wp14:editId="63FA5239">
-                <wp:simplePos x="0" y="0"/>
-                <wp:positionH relativeFrom="column">
-                  <wp:posOffset>622300</wp:posOffset>
-                </wp:positionH>
-                <wp:positionV relativeFrom="paragraph">
-                  <wp:posOffset>3644900</wp:posOffset>
+                  <wp:posOffset>3660140</wp:posOffset>
                 </wp:positionV>
                 <wp:extent cx="114935" cy="685800"/>
                 <wp:effectExtent l="25400" t="25400" r="62865" b="50800"/>
@@ -882,23 +987,7 @@
           </mc:Choice>
           <mc:Fallback>
             <w:pict>
-              <v:shapetype w14:anchorId="3E9A1FD2" id="_x0000_t70" coordsize="21600,21600" o:spt="70" adj="5400,4320" path="m10800,0l21600@0@3@0@3@2,21600@2,10800,21600,0@2@1@2@1@0,0@0xe">
-                <v:stroke joinstyle="miter"/>
-                <v:formulas>
-                  <v:f eqn="val #1"/>
-                  <v:f eqn="val #0"/>
-                  <v:f eqn="sum 21600 0 #1"/>
-                  <v:f eqn="sum 21600 0 #0"/>
-                  <v:f eqn="prod #1 #0 10800"/>
-                  <v:f eqn="sum #1 0 @4"/>
-                  <v:f eqn="sum 21600 0 @5"/>
-                </v:formulas>
-                <v:path o:connecttype="custom" o:connectlocs="10800,0;0,@0;@1,10800;0,@2;10800,21600;21600,@2;@3,10800;21600,@0" o:connectangles="270,180,180,180,90,0,0,0" textboxrect="@1,@5,@3,@6"/>
-                <v:handles>
-                  <v:h position="#0,#1" xrange="0,10800" yrange="0,10800"/>
-                </v:handles>
-              </v:shapetype>
-              <v:shape id="Up-Down Arrow 20" o:spid="_x0000_s1026" type="#_x0000_t70" style="position:absolute;margin-left:49pt;margin-top:287pt;width:9.05pt;height:54pt;z-index:251682816;visibility:visible;mso-wrap-style:square;mso-width-percent:0;mso-wrap-distance-left:9pt;mso-wrap-distance-top:0;mso-wrap-distance-right:9pt;mso-wrap-distance-bottom:0;mso-position-horizontal:absolute;mso-position-horizontal-relative:text;mso-position-vertical:absolute;mso-position-vertical-relative:text;mso-width-percent:0;mso-width-relative:margin;v-text-anchor:middle" o:gfxdata="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" adj=",1810" fillcolor="#5b9bd5 [3204]" strokecolor="#1f4d78 [1604]" strokeweight="1pt">
+              <v:shape w14:anchorId="18FD9D1D" id="Up-Down Arrow 20" o:spid="_x0000_s1026" type="#_x0000_t70" style="position:absolute;margin-left:121.05pt;margin-top:288.2pt;width:9.05pt;height:54pt;z-index:251682816;visibility:visible;mso-wrap-style:square;mso-width-percent:0;mso-wrap-distance-left:9pt;mso-wrap-distance-top:0;mso-wrap-distance-right:9pt;mso-wrap-distance-bottom:0;mso-position-horizontal:absolute;mso-position-horizontal-relative:text;mso-position-vertical:absolute;mso-position-vertical-relative:text;mso-width-percent:0;mso-width-relative:margin;v-text-anchor:middle" o:gfxdata="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" adj=",1810" fillcolor="#5b9bd5 [3204]" strokecolor="#1f4d78 [1604]" strokeweight="1pt">
                 <w10:wrap type="through"/>
               </v:shape>
             </w:pict>
@@ -912,13 +1001,13 @@
         <mc:AlternateContent>
           <mc:Choice Requires="wps">
             <w:drawing>
-              <wp:anchor distT="0" distB="0" distL="114300" distR="114300" simplePos="0" relativeHeight="251683840" behindDoc="0" locked="0" layoutInCell="1" allowOverlap="1" wp14:anchorId="211293E3" wp14:editId="60C01E57">
+              <wp:anchor distT="0" distB="0" distL="114300" distR="114300" simplePos="0" relativeHeight="251683840" behindDoc="0" locked="0" layoutInCell="1" allowOverlap="1" wp14:anchorId="211293E3" wp14:editId="4322EAD2">
                 <wp:simplePos x="0" y="0"/>
                 <wp:positionH relativeFrom="column">
-                  <wp:posOffset>2794000</wp:posOffset>
+                  <wp:posOffset>3709035</wp:posOffset>
                 </wp:positionH>
                 <wp:positionV relativeFrom="paragraph">
-                  <wp:posOffset>3644900</wp:posOffset>
+                  <wp:posOffset>3660140</wp:posOffset>
                 </wp:positionV>
                 <wp:extent cx="114935" cy="800100"/>
                 <wp:effectExtent l="25400" t="0" r="62865" b="63500"/>
@@ -981,7 +1070,7 @@
           </mc:Choice>
           <mc:Fallback>
             <w:pict>
-              <v:shape w14:anchorId="5D8D51BA" id="Down Arrow 21" o:spid="_x0000_s1026" type="#_x0000_t67" style="position:absolute;margin-left:220pt;margin-top:287pt;width:9.05pt;height:63pt;z-index:251683840;visibility:visible;mso-wrap-style:square;mso-width-percent:0;mso-wrap-distance-left:9pt;mso-wrap-distance-top:0;mso-wrap-distance-right:9pt;mso-wrap-distance-bottom:0;mso-position-horizontal:absolute;mso-position-horizontal-relative:text;mso-position-vertical:absolute;mso-position-vertical-relative:text;mso-width-percent:0;mso-width-relative:margin;v-text-anchor:middle" o:gfxdata="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" adj="20049" fillcolor="#5b9bd5 [3204]" strokecolor="#1f4d78 [1604]" strokeweight="1pt">
+              <v:shape w14:anchorId="27E491E5" id="Down Arrow 21" o:spid="_x0000_s1026" type="#_x0000_t67" style="position:absolute;margin-left:292.05pt;margin-top:288.2pt;width:9.05pt;height:63pt;z-index:251683840;visibility:visible;mso-wrap-style:square;mso-width-percent:0;mso-wrap-distance-left:9pt;mso-wrap-distance-top:0;mso-wrap-distance-right:9pt;mso-wrap-distance-bottom:0;mso-position-horizontal:absolute;mso-position-horizontal-relative:text;mso-position-vertical:absolute;mso-position-vertical-relative:text;mso-width-percent:0;mso-width-relative:margin;v-text-anchor:middle" o:gfxdata="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" adj="20049" fillcolor="#5b9bd5 [3204]" strokecolor="#1f4d78 [1604]" strokeweight="1pt">
                 <w10:wrap type="through"/>
               </v:shape>
             </w:pict>
@@ -995,13 +1084,13 @@
         <mc:AlternateContent>
           <mc:Choice Requires="wps">
             <w:drawing>
-              <wp:anchor distT="0" distB="0" distL="114300" distR="114300" simplePos="0" relativeHeight="251680768" behindDoc="0" locked="0" layoutInCell="1" allowOverlap="1" wp14:anchorId="7CE23BD4" wp14:editId="0E1E3B44">
+              <wp:anchor distT="0" distB="0" distL="114300" distR="114300" simplePos="0" relativeHeight="251680768" behindDoc="0" locked="0" layoutInCell="1" allowOverlap="1" wp14:anchorId="7CE23BD4" wp14:editId="1CCEC331">
                 <wp:simplePos x="0" y="0"/>
                 <wp:positionH relativeFrom="column">
-                  <wp:posOffset>2794000</wp:posOffset>
+                  <wp:posOffset>3709035</wp:posOffset>
                 </wp:positionH>
                 <wp:positionV relativeFrom="paragraph">
-                  <wp:posOffset>2501900</wp:posOffset>
+                  <wp:posOffset>2517140</wp:posOffset>
                 </wp:positionV>
                 <wp:extent cx="114935" cy="685800"/>
                 <wp:effectExtent l="25400" t="25400" r="62865" b="50800"/>
@@ -1064,7 +1153,7 @@
           </mc:Choice>
           <mc:Fallback>
             <w:pict>
-              <v:shape w14:anchorId="1868CE67" id="Up-Down Arrow 19" o:spid="_x0000_s1026" type="#_x0000_t70" style="position:absolute;margin-left:220pt;margin-top:197pt;width:9.05pt;height:54pt;z-index:251680768;visibility:visible;mso-wrap-style:square;mso-width-percent:0;mso-wrap-distance-left:9pt;mso-wrap-distance-top:0;mso-wrap-distance-right:9pt;mso-wrap-distance-bottom:0;mso-position-horizontal:absolute;mso-position-horizontal-relative:text;mso-position-vertical:absolute;mso-position-vertical-relative:text;mso-width-percent:0;mso-width-relative:margin;v-text-anchor:middle" o:gfxdata="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" adj=",1810" fillcolor="#5b9bd5 [3204]" strokecolor="#1f4d78 [1604]" strokeweight="1pt">
+              <v:shape w14:anchorId="6D874393" id="Up-Down Arrow 19" o:spid="_x0000_s1026" type="#_x0000_t70" style="position:absolute;margin-left:292.05pt;margin-top:198.2pt;width:9.05pt;height:54pt;z-index:251680768;visibility:visible;mso-wrap-style:square;mso-width-percent:0;mso-wrap-distance-left:9pt;mso-wrap-distance-top:0;mso-wrap-distance-right:9pt;mso-wrap-distance-bottom:0;mso-position-horizontal:absolute;mso-position-horizontal-relative:text;mso-position-vertical:absolute;mso-position-vertical-relative:text;mso-width-percent:0;mso-width-relative:margin;v-text-anchor:middle" o:gfxdata="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" adj=",1810" fillcolor="#5b9bd5 [3204]" strokecolor="#1f4d78 [1604]" strokeweight="1pt">
                 <w10:wrap type="through"/>
               </v:shape>
             </w:pict>
@@ -1078,13 +1167,13 @@
         <mc:AlternateContent>
           <mc:Choice Requires="wps">
             <w:drawing>
-              <wp:anchor distT="0" distB="0" distL="114300" distR="114300" simplePos="0" relativeHeight="251678720" behindDoc="0" locked="0" layoutInCell="1" allowOverlap="1" wp14:anchorId="38D44DEF" wp14:editId="43BEA670">
+              <wp:anchor distT="0" distB="0" distL="114300" distR="114300" simplePos="0" relativeHeight="251678720" behindDoc="0" locked="0" layoutInCell="1" allowOverlap="1" wp14:anchorId="38D44DEF" wp14:editId="28C8075A">
                 <wp:simplePos x="0" y="0"/>
                 <wp:positionH relativeFrom="column">
-                  <wp:posOffset>622300</wp:posOffset>
+                  <wp:posOffset>1537335</wp:posOffset>
                 </wp:positionH>
                 <wp:positionV relativeFrom="paragraph">
-                  <wp:posOffset>2514600</wp:posOffset>
+                  <wp:posOffset>2529840</wp:posOffset>
                 </wp:positionV>
                 <wp:extent cx="114935" cy="685800"/>
                 <wp:effectExtent l="25400" t="25400" r="62865" b="50800"/>
@@ -1147,7 +1236,7 @@
           </mc:Choice>
           <mc:Fallback>
             <w:pict>
-              <v:shape w14:anchorId="609BDBCD" id="Up-Down Arrow 18" o:spid="_x0000_s1026" type="#_x0000_t70" style="position:absolute;margin-left:49pt;margin-top:198pt;width:9.05pt;height:54pt;z-index:251678720;visibility:visible;mso-wrap-style:square;mso-width-percent:0;mso-wrap-distance-left:9pt;mso-wrap-distance-top:0;mso-wrap-distance-right:9pt;mso-wrap-distance-bottom:0;mso-position-horizontal:absolute;mso-position-horizontal-relative:text;mso-position-vertical:absolute;mso-position-vertical-relative:text;mso-width-percent:0;mso-width-relative:margin;v-text-anchor:middle" o:gfxdata="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" adj=",1810" fillcolor="#5b9bd5 [3204]" strokecolor="#1f4d78 [1604]" strokeweight="1pt">
+              <v:shape w14:anchorId="52263162" id="Up-Down Arrow 18" o:spid="_x0000_s1026" type="#_x0000_t70" style="position:absolute;margin-left:121.05pt;margin-top:199.2pt;width:9.05pt;height:54pt;z-index:251678720;visibility:visible;mso-wrap-style:square;mso-width-percent:0;mso-wrap-distance-left:9pt;mso-wrap-distance-top:0;mso-wrap-distance-right:9pt;mso-wrap-distance-bottom:0;mso-position-horizontal:absolute;mso-position-horizontal-relative:text;mso-position-vertical:absolute;mso-position-vertical-relative:text;mso-width-percent:0;mso-width-relative:margin;v-text-anchor:middle" o:gfxdata="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" adj=",1810" fillcolor="#5b9bd5 [3204]" strokecolor="#1f4d78 [1604]" strokeweight="1pt">
                 <w10:wrap type="through"/>
               </v:shape>
             </w:pict>
@@ -1161,96 +1250,13 @@
         <mc:AlternateContent>
           <mc:Choice Requires="wps">
             <w:drawing>
-              <wp:anchor distT="0" distB="0" distL="114300" distR="114300" simplePos="0" relativeHeight="251676672" behindDoc="0" locked="0" layoutInCell="1" allowOverlap="1" wp14:anchorId="0403DDA6" wp14:editId="235ADD4F">
+              <wp:anchor distT="0" distB="0" distL="114300" distR="114300" simplePos="0" relativeHeight="251671552" behindDoc="0" locked="0" layoutInCell="1" allowOverlap="1" wp14:anchorId="39D0D013" wp14:editId="0B11110E">
                 <wp:simplePos x="0" y="0"/>
                 <wp:positionH relativeFrom="column">
-                  <wp:posOffset>1765300</wp:posOffset>
+                  <wp:posOffset>3025140</wp:posOffset>
                 </wp:positionH>
                 <wp:positionV relativeFrom="paragraph">
-                  <wp:posOffset>1371600</wp:posOffset>
-                </wp:positionV>
-                <wp:extent cx="114935" cy="685800"/>
-                <wp:effectExtent l="25400" t="25400" r="62865" b="50800"/>
-                <wp:wrapThrough wrapText="bothSides">
-                  <wp:wrapPolygon edited="0">
-                    <wp:start x="-4773" y="-800"/>
-                    <wp:lineTo x="-4773" y="20800"/>
-                    <wp:lineTo x="0" y="22400"/>
-                    <wp:lineTo x="23867" y="22400"/>
-                    <wp:lineTo x="28641" y="13600"/>
-                    <wp:lineTo x="28641" y="-800"/>
-                    <wp:lineTo x="-4773" y="-800"/>
-                  </wp:wrapPolygon>
-                </wp:wrapThrough>
-                <wp:docPr id="17" name="Up-Down Arrow 17"/>
-                <wp:cNvGraphicFramePr/>
-                <a:graphic xmlns:a="http://schemas.openxmlformats.org/drawingml/2006/main">
-                  <a:graphicData uri="http://schemas.microsoft.com/office/word/2010/wordprocessingShape">
-                    <wps:wsp>
-                      <wps:cNvSpPr/>
-                      <wps:spPr>
-                        <a:xfrm>
-                          <a:off x="0" y="0"/>
-                          <a:ext cx="114935" cy="685800"/>
-                        </a:xfrm>
-                        <a:prstGeom prst="upDownArrow">
-                          <a:avLst/>
-                        </a:prstGeom>
-                      </wps:spPr>
-                      <wps:style>
-                        <a:lnRef idx="2">
-                          <a:schemeClr val="accent1">
-                            <a:shade val="50000"/>
-                          </a:schemeClr>
-                        </a:lnRef>
-                        <a:fillRef idx="1">
-                          <a:schemeClr val="accent1"/>
-                        </a:fillRef>
-                        <a:effectRef idx="0">
-                          <a:schemeClr val="accent1"/>
-                        </a:effectRef>
-                        <a:fontRef idx="minor">
-                          <a:schemeClr val="lt1"/>
-                        </a:fontRef>
-                      </wps:style>
-                      <wps:bodyPr rot="0" spcFirstLastPara="0" vertOverflow="overflow" horzOverflow="overflow" vert="horz" wrap="square" lIns="91440" tIns="45720" rIns="91440" bIns="45720" numCol="1" spcCol="0" rtlCol="0" fromWordArt="0" anchor="ctr" anchorCtr="0" forceAA="0" compatLnSpc="1">
-                        <a:prstTxWarp prst="textNoShape">
-                          <a:avLst/>
-                        </a:prstTxWarp>
-                        <a:noAutofit/>
-                      </wps:bodyPr>
-                    </wps:wsp>
-                  </a:graphicData>
-                </a:graphic>
-                <wp14:sizeRelH relativeFrom="margin">
-                  <wp14:pctWidth>0</wp14:pctWidth>
-                </wp14:sizeRelH>
-              </wp:anchor>
-            </w:drawing>
-          </mc:Choice>
-          <mc:Fallback>
-            <w:pict>
-              <v:shape w14:anchorId="25620319" id="Up-Down Arrow 17" o:spid="_x0000_s1026" type="#_x0000_t70" style="position:absolute;margin-left:139pt;margin-top:108pt;width:9.05pt;height:54pt;z-index:251676672;visibility:visible;mso-wrap-style:square;mso-width-percent:0;mso-wrap-distance-left:9pt;mso-wrap-distance-top:0;mso-wrap-distance-right:9pt;mso-wrap-distance-bottom:0;mso-position-horizontal:absolute;mso-position-horizontal-relative:text;mso-position-vertical:absolute;mso-position-vertical-relative:text;mso-width-percent:0;mso-width-relative:margin;v-text-anchor:middle" o:gfxdata="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" adj=",1810" fillcolor="#5b9bd5 [3204]" strokecolor="#1f4d78 [1604]" strokeweight="1pt">
-                <w10:wrap type="through"/>
-              </v:shape>
-            </w:pict>
-          </mc:Fallback>
-        </mc:AlternateContent>
-      </w:r>
-      <w:r>
-        <w:rPr>
-          <w:noProof/>
-        </w:rPr>
-        <mc:AlternateContent>
-          <mc:Choice Requires="wps">
-            <w:drawing>
-              <wp:anchor distT="0" distB="0" distL="114300" distR="114300" simplePos="0" relativeHeight="251671552" behindDoc="0" locked="0" layoutInCell="1" allowOverlap="1" wp14:anchorId="39D0D013" wp14:editId="1ACB4C56">
-                <wp:simplePos x="0" y="0"/>
-                <wp:positionH relativeFrom="column">
-                  <wp:posOffset>2110105</wp:posOffset>
-                </wp:positionH>
-                <wp:positionV relativeFrom="paragraph">
-                  <wp:posOffset>4455160</wp:posOffset>
+                  <wp:posOffset>4470400</wp:posOffset>
                 </wp:positionV>
                 <wp:extent cx="1600835" cy="457200"/>
                 <wp:effectExtent l="0" t="0" r="24765" b="25400"/>
@@ -1333,7 +1339,7 @@
           </mc:Choice>
           <mc:Fallback>
             <w:pict>
-              <v:shape w14:anchorId="39D0D013" id="Text Box 14" o:spid="_x0000_s1029" type="#_x0000_t202" style="position:absolute;left:0;text-align:left;margin-left:166.15pt;margin-top:350.8pt;width:126.05pt;height:36pt;z-index:251671552;visibility:visible;mso-wrap-style:square;mso-width-percent:0;mso-height-percent:0;mso-wrap-distance-left:9pt;mso-wrap-distance-top:0;mso-wrap-distance-right:9pt;mso-wrap-distance-bottom:0;mso-position-horizontal:absolute;mso-position-horizontal-relative:text;mso-position-vertical:absolute;mso-position-vertical-relative:text;mso-width-percent:0;mso-height-percent:0;mso-width-relative:margin;mso-height-relative:margin;v-text-anchor:top" o:gfxdata="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" filled="f" strokecolor="#5b9bd5 [3204]">
+              <v:shape w14:anchorId="39D0D013" id="Text Box 14" o:spid="_x0000_s1029" type="#_x0000_t202" style="position:absolute;left:0;text-align:left;margin-left:238.2pt;margin-top:352pt;width:126.05pt;height:36pt;z-index:251671552;visibility:visible;mso-wrap-style:square;mso-width-percent:0;mso-height-percent:0;mso-wrap-distance-left:9pt;mso-wrap-distance-top:0;mso-wrap-distance-right:9pt;mso-wrap-distance-bottom:0;mso-position-horizontal:absolute;mso-position-horizontal-relative:text;mso-position-vertical:absolute;mso-position-vertical-relative:text;mso-width-percent:0;mso-height-percent:0;mso-width-relative:margin;mso-height-relative:margin;v-text-anchor:top" o:gfxdata="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" filled="f" strokecolor="#5b9bd5 [3204]">
                 <v:textbox>
                   <w:txbxContent>
                     <w:p>
@@ -1369,13 +1375,13 @@
         <mc:AlternateContent>
           <mc:Choice Requires="wps">
             <w:drawing>
-              <wp:anchor distT="0" distB="0" distL="114300" distR="114300" simplePos="0" relativeHeight="251669504" behindDoc="0" locked="0" layoutInCell="1" allowOverlap="1" wp14:anchorId="043C3425" wp14:editId="14A92C10">
+              <wp:anchor distT="0" distB="0" distL="114300" distR="114300" simplePos="0" relativeHeight="251669504" behindDoc="0" locked="0" layoutInCell="1" allowOverlap="1" wp14:anchorId="043C3425" wp14:editId="7BFF4543">
                 <wp:simplePos x="0" y="0"/>
                 <wp:positionH relativeFrom="column">
-                  <wp:posOffset>-61595</wp:posOffset>
+                  <wp:posOffset>853440</wp:posOffset>
                 </wp:positionH>
                 <wp:positionV relativeFrom="paragraph">
-                  <wp:posOffset>4338320</wp:posOffset>
+                  <wp:posOffset>4353560</wp:posOffset>
                 </wp:positionV>
                 <wp:extent cx="1600835" cy="789940"/>
                 <wp:effectExtent l="0" t="0" r="24765" b="22860"/>
@@ -1476,7 +1482,7 @@
           </mc:Choice>
           <mc:Fallback>
             <w:pict>
-              <v:shape w14:anchorId="043C3425" id="Text Box 13" o:spid="_x0000_s1030" type="#_x0000_t202" style="position:absolute;left:0;text-align:left;margin-left:-4.85pt;margin-top:341.6pt;width:126.05pt;height:62.2pt;z-index:251669504;visibility:visible;mso-wrap-style:square;mso-width-percent:0;mso-height-percent:0;mso-wrap-distance-left:9pt;mso-wrap-distance-top:0;mso-wrap-distance-right:9pt;mso-wrap-distance-bottom:0;mso-position-horizontal:absolute;mso-position-horizontal-relative:text;mso-position-vertical:absolute;mso-position-vertical-relative:text;mso-width-percent:0;mso-height-percent:0;mso-width-relative:margin;mso-height-relative:margin;v-text-anchor:top" o:gfxdata="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" filled="f" strokecolor="#5b9bd5 [3204]">
+              <v:shape w14:anchorId="043C3425" id="Text Box 13" o:spid="_x0000_s1030" type="#_x0000_t202" style="position:absolute;left:0;text-align:left;margin-left:67.2pt;margin-top:342.8pt;width:126.05pt;height:62.2pt;z-index:251669504;visibility:visible;mso-wrap-style:square;mso-width-percent:0;mso-height-percent:0;mso-wrap-distance-left:9pt;mso-wrap-distance-top:0;mso-wrap-distance-right:9pt;mso-wrap-distance-bottom:0;mso-position-horizontal:absolute;mso-position-horizontal-relative:text;mso-position-vertical:absolute;mso-position-vertical-relative:text;mso-width-percent:0;mso-height-percent:0;mso-width-relative:margin;mso-height-relative:margin;v-text-anchor:top" o:gfxdata="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" filled="f" strokecolor="#5b9bd5 [3204]">
                 <v:textbox>
                   <w:txbxContent>
                     <w:p>
@@ -1530,13 +1536,13 @@
         <mc:AlternateContent>
           <mc:Choice Requires="wps">
             <w:drawing>
-              <wp:anchor distT="0" distB="0" distL="114300" distR="114300" simplePos="0" relativeHeight="251667456" behindDoc="0" locked="0" layoutInCell="1" allowOverlap="1" wp14:anchorId="390C1344" wp14:editId="1F4BED0C">
+              <wp:anchor distT="0" distB="0" distL="114300" distR="114300" simplePos="0" relativeHeight="251667456" behindDoc="0" locked="0" layoutInCell="1" allowOverlap="1" wp14:anchorId="390C1344" wp14:editId="6B4CCA71">
                 <wp:simplePos x="0" y="0"/>
                 <wp:positionH relativeFrom="column">
-                  <wp:posOffset>2109470</wp:posOffset>
+                  <wp:posOffset>3024505</wp:posOffset>
                 </wp:positionH>
                 <wp:positionV relativeFrom="paragraph">
-                  <wp:posOffset>3192780</wp:posOffset>
+                  <wp:posOffset>3208020</wp:posOffset>
                 </wp:positionV>
                 <wp:extent cx="1600835" cy="447040"/>
                 <wp:effectExtent l="0" t="0" r="24765" b="35560"/>
@@ -1619,7 +1625,7 @@
           </mc:Choice>
           <mc:Fallback>
             <w:pict>
-              <v:shape w14:anchorId="390C1344" id="Text Box 12" o:spid="_x0000_s1031" type="#_x0000_t202" style="position:absolute;left:0;text-align:left;margin-left:166.1pt;margin-top:251.4pt;width:126.05pt;height:35.2pt;z-index:251667456;visibility:visible;mso-wrap-style:square;mso-width-percent:0;mso-height-percent:0;mso-wrap-distance-left:9pt;mso-wrap-distance-top:0;mso-wrap-distance-right:9pt;mso-wrap-distance-bottom:0;mso-position-horizontal:absolute;mso-position-horizontal-relative:text;mso-position-vertical:absolute;mso-position-vertical-relative:text;mso-width-percent:0;mso-height-percent:0;mso-width-relative:margin;mso-height-relative:margin;v-text-anchor:top" o:gfxdata="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" filled="f" strokecolor="#5b9bd5 [3204]">
+              <v:shape w14:anchorId="390C1344" id="Text Box 12" o:spid="_x0000_s1031" type="#_x0000_t202" style="position:absolute;left:0;text-align:left;margin-left:238.15pt;margin-top:252.6pt;width:126.05pt;height:35.2pt;z-index:251667456;visibility:visible;mso-wrap-style:square;mso-width-percent:0;mso-height-percent:0;mso-wrap-distance-left:9pt;mso-wrap-distance-top:0;mso-wrap-distance-right:9pt;mso-wrap-distance-bottom:0;mso-position-horizontal:absolute;mso-position-horizontal-relative:text;mso-position-vertical:absolute;mso-position-vertical-relative:text;mso-width-percent:0;mso-height-percent:0;mso-width-relative:margin;mso-height-relative:margin;v-text-anchor:top" o:gfxdata="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" filled="f" strokecolor="#5b9bd5 [3204]">
                 <v:textbox>
                   <w:txbxContent>
                     <w:p>
@@ -1655,13 +1661,13 @@
         <mc:AlternateContent>
           <mc:Choice Requires="wps">
             <w:drawing>
-              <wp:anchor distT="0" distB="0" distL="114300" distR="114300" simplePos="0" relativeHeight="251665408" behindDoc="0" locked="0" layoutInCell="1" allowOverlap="1" wp14:anchorId="3ED1BAEE" wp14:editId="0EFD0093">
+              <wp:anchor distT="0" distB="0" distL="114300" distR="114300" simplePos="0" relativeHeight="251665408" behindDoc="0" locked="0" layoutInCell="1" allowOverlap="1" wp14:anchorId="3ED1BAEE" wp14:editId="717331DC">
                 <wp:simplePos x="0" y="0"/>
                 <wp:positionH relativeFrom="column">
-                  <wp:posOffset>-62230</wp:posOffset>
+                  <wp:posOffset>852805</wp:posOffset>
                 </wp:positionH>
                 <wp:positionV relativeFrom="paragraph">
-                  <wp:posOffset>3192780</wp:posOffset>
+                  <wp:posOffset>3208020</wp:posOffset>
                 </wp:positionV>
                 <wp:extent cx="1600835" cy="447040"/>
                 <wp:effectExtent l="0" t="0" r="24765" b="35560"/>
@@ -1744,7 +1750,7 @@
           </mc:Choice>
           <mc:Fallback>
             <w:pict>
-              <v:shape w14:anchorId="3ED1BAEE" id="Text Box 11" o:spid="_x0000_s1032" type="#_x0000_t202" style="position:absolute;left:0;text-align:left;margin-left:-4.9pt;margin-top:251.4pt;width:126.05pt;height:35.2pt;z-index:251665408;visibility:visible;mso-wrap-style:square;mso-width-percent:0;mso-height-percent:0;mso-wrap-distance-left:9pt;mso-wrap-distance-top:0;mso-wrap-distance-right:9pt;mso-wrap-distance-bottom:0;mso-position-horizontal:absolute;mso-position-horizontal-relative:text;mso-position-vertical:absolute;mso-position-vertical-relative:text;mso-width-percent:0;mso-height-percent:0;mso-width-relative:margin;mso-height-relative:margin;v-text-anchor:top" o:gfxdata="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" filled="f" strokecolor="#5b9bd5 [3204]">
+              <v:shape w14:anchorId="3ED1BAEE" id="Text Box 11" o:spid="_x0000_s1032" type="#_x0000_t202" style="position:absolute;left:0;text-align:left;margin-left:67.15pt;margin-top:252.6pt;width:126.05pt;height:35.2pt;z-index:251665408;visibility:visible;mso-wrap-style:square;mso-width-percent:0;mso-height-percent:0;mso-wrap-distance-left:9pt;mso-wrap-distance-top:0;mso-wrap-distance-right:9pt;mso-wrap-distance-bottom:0;mso-position-horizontal:absolute;mso-position-horizontal-relative:text;mso-position-vertical:absolute;mso-position-vertical-relative:text;mso-width-percent:0;mso-height-percent:0;mso-width-relative:margin;mso-height-relative:margin;v-text-anchor:top" o:gfxdata="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" filled="f" strokecolor="#5b9bd5 [3204]">
                 <v:textbox>
                   <w:txbxContent>
                     <w:p>
@@ -1780,13 +1786,13 @@
         <mc:AlternateContent>
           <mc:Choice Requires="wps">
             <w:drawing>
-              <wp:anchor distT="0" distB="0" distL="114300" distR="114300" simplePos="0" relativeHeight="251659264" behindDoc="0" locked="0" layoutInCell="1" allowOverlap="1" wp14:anchorId="1B0BBF27" wp14:editId="2CB0F40A">
+              <wp:anchor distT="0" distB="0" distL="114300" distR="114300" simplePos="0" relativeHeight="251659264" behindDoc="0" locked="0" layoutInCell="1" allowOverlap="1" wp14:anchorId="1B0BBF27" wp14:editId="12B2D3C7">
                 <wp:simplePos x="0" y="0"/>
                 <wp:positionH relativeFrom="column">
-                  <wp:posOffset>1080135</wp:posOffset>
+                  <wp:posOffset>1995170</wp:posOffset>
                 </wp:positionH>
                 <wp:positionV relativeFrom="paragraph">
-                  <wp:posOffset>906780</wp:posOffset>
+                  <wp:posOffset>922020</wp:posOffset>
                 </wp:positionV>
                 <wp:extent cx="1600835" cy="457200"/>
                 <wp:effectExtent l="0" t="0" r="24765" b="25400"/>
@@ -1869,7 +1875,7 @@
           </mc:Choice>
           <mc:Fallback>
             <w:pict>
-              <v:shape w14:anchorId="1B0BBF27" id="Text Box 8" o:spid="_x0000_s1033" type="#_x0000_t202" style="position:absolute;left:0;text-align:left;margin-left:85.05pt;margin-top:71.4pt;width:126.05pt;height:36pt;z-index:251659264;visibility:visible;mso-wrap-style:square;mso-width-percent:0;mso-height-percent:0;mso-wrap-distance-left:9pt;mso-wrap-distance-top:0;mso-wrap-distance-right:9pt;mso-wrap-distance-bottom:0;mso-position-horizontal:absolute;mso-position-horizontal-relative:text;mso-position-vertical:absolute;mso-position-vertical-relative:text;mso-width-percent:0;mso-height-percent:0;mso-width-relative:margin;mso-height-relative:margin;v-text-anchor:top" o:gfxdata="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" filled="f" strokecolor="#5b9bd5 [3204]">
+              <v:shape w14:anchorId="1B0BBF27" id="Text Box 8" o:spid="_x0000_s1033" type="#_x0000_t202" style="position:absolute;left:0;text-align:left;margin-left:157.1pt;margin-top:72.6pt;width:126.05pt;height:36pt;z-index:251659264;visibility:visible;mso-wrap-style:square;mso-width-percent:0;mso-height-percent:0;mso-wrap-distance-left:9pt;mso-wrap-distance-top:0;mso-wrap-distance-right:9pt;mso-wrap-distance-bottom:0;mso-position-horizontal:absolute;mso-position-horizontal-relative:text;mso-position-vertical:absolute;mso-position-vertical-relative:text;mso-width-percent:0;mso-height-percent:0;mso-width-relative:margin;mso-height-relative:margin;v-text-anchor:top" o:gfxdata="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" filled="f" strokecolor="#5b9bd5 [3204]">
                 <v:textbox>
                   <w:txbxContent>
                     <w:p>
@@ -1905,13 +1911,13 @@
         <mc:AlternateContent>
           <mc:Choice Requires="wps">
             <w:drawing>
-              <wp:anchor distT="0" distB="0" distL="114300" distR="114300" simplePos="0" relativeHeight="251661312" behindDoc="0" locked="0" layoutInCell="1" allowOverlap="1" wp14:anchorId="1B8EF84E" wp14:editId="56D8858D">
+              <wp:anchor distT="0" distB="0" distL="114300" distR="114300" simplePos="0" relativeHeight="251661312" behindDoc="0" locked="0" layoutInCell="1" allowOverlap="1" wp14:anchorId="1B8EF84E" wp14:editId="6032485B">
                 <wp:simplePos x="0" y="0"/>
                 <wp:positionH relativeFrom="column">
-                  <wp:posOffset>508635</wp:posOffset>
+                  <wp:posOffset>1423670</wp:posOffset>
                 </wp:positionH>
                 <wp:positionV relativeFrom="paragraph">
-                  <wp:posOffset>2047240</wp:posOffset>
+                  <wp:posOffset>2062480</wp:posOffset>
                 </wp:positionV>
                 <wp:extent cx="2742565" cy="459740"/>
                 <wp:effectExtent l="0" t="0" r="26035" b="22860"/>
@@ -1994,7 +2000,7 @@
           </mc:Choice>
           <mc:Fallback>
             <w:pict>
-              <v:shape w14:anchorId="1B8EF84E" id="Text Box 9" o:spid="_x0000_s1034" type="#_x0000_t202" style="position:absolute;left:0;text-align:left;margin-left:40.05pt;margin-top:161.2pt;width:215.95pt;height:36.2pt;z-index:251661312;visibility:visible;mso-wrap-style:square;mso-width-percent:0;mso-height-percent:0;mso-wrap-distance-left:9pt;mso-wrap-distance-top:0;mso-wrap-distance-right:9pt;mso-wrap-distance-bottom:0;mso-position-horizontal:absolute;mso-position-horizontal-relative:text;mso-position-vertical:absolute;mso-position-vertical-relative:text;mso-width-percent:0;mso-height-percent:0;mso-width-relative:margin;mso-height-relative:margin;v-text-anchor:top" o:gfxdata="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" filled="f" strokecolor="#5b9bd5 [3204]">
+              <v:shape w14:anchorId="1B8EF84E" id="Text Box 9" o:spid="_x0000_s1034" type="#_x0000_t202" style="position:absolute;left:0;text-align:left;margin-left:112.1pt;margin-top:162.4pt;width:215.95pt;height:36.2pt;z-index:251661312;visibility:visible;mso-wrap-style:square;mso-width-percent:0;mso-height-percent:0;mso-wrap-distance-left:9pt;mso-wrap-distance-top:0;mso-wrap-distance-right:9pt;mso-wrap-distance-bottom:0;mso-position-horizontal:absolute;mso-position-horizontal-relative:text;mso-position-vertical:absolute;mso-position-vertical-relative:text;mso-width-percent:0;mso-height-percent:0;mso-width-relative:margin;mso-height-relative:margin;v-text-anchor:top" o:gfxdata="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" filled="f" strokecolor="#5b9bd5 [3204]">
                 <v:textbox>
                   <w:txbxContent>
                     <w:p>
@@ -2030,8 +2036,6 @@
         </w:rPr>
         <w:t>Block Diagram for Useless Lock Box</w:t>
       </w:r>
-      <w:bookmarkStart w:id="0" w:name="_GoBack"/>
-      <w:bookmarkEnd w:id="0"/>
     </w:p>
     <w:sectPr>
       <w:pgSz w:w="12240" w:h="15840"/>
@@ -2162,6 +2166,7 @@
     <w:lsdException w:name="HTML Sample" w:semiHidden="1" w:unhideWhenUsed="1"/>
     <w:lsdException w:name="HTML Typewriter" w:semiHidden="1" w:unhideWhenUsed="1"/>
     <w:lsdException w:name="HTML Variable" w:semiHidden="1" w:unhideWhenUsed="1"/>
+    <w:lsdException w:name="Normal Table" w:semiHidden="1" w:unhideWhenUsed="1"/>
     <w:lsdException w:name="annotation subject" w:semiHidden="1" w:unhideWhenUsed="1"/>
     <w:lsdException w:name="No List" w:semiHidden="1" w:unhideWhenUsed="1"/>
     <w:lsdException w:name="Outline List 1" w:semiHidden="1" w:unhideWhenUsed="1"/>
@@ -2207,9 +2212,11 @@
     <w:lsdException w:name="Table Subtle 1" w:semiHidden="1" w:unhideWhenUsed="1"/>
     <w:lsdException w:name="Table Subtle 2" w:semiHidden="1" w:unhideWhenUsed="1"/>
     <w:lsdException w:name="Table Web 1" w:semiHidden="1" w:unhideWhenUsed="1"/>
+    <w:lsdException w:name="Table Web 2" w:semiHidden="1" w:unhideWhenUsed="1"/>
     <w:lsdException w:name="Table Web 3" w:semiHidden="1" w:unhideWhenUsed="1"/>
     <w:lsdException w:name="Balloon Text" w:semiHidden="1" w:unhideWhenUsed="1"/>
     <w:lsdException w:name="Table Grid" w:uiPriority="39"/>
+    <w:lsdException w:name="Table Theme" w:semiHidden="1" w:unhideWhenUsed="1"/>
     <w:lsdException w:name="Note Level 1" w:semiHidden="1" w:unhideWhenUsed="1"/>
     <w:lsdException w:name="Note Level 2" w:semiHidden="1" w:unhideWhenUsed="1"/>
     <w:lsdException w:name="Note Level 3" w:semiHidden="1" w:unhideWhenUsed="1"/>

</xml_diff>